<commit_message>
Use latest docx template
</commit_message>
<xml_diff>
--- a/_styles/custom.docx
+++ b/_styles/custom.docx
@@ -620,7 +620,7 @@
   </w:style>
   <w:style w:type="paragraph" w:styleId="Subtitle">
     <w:name w:val="Subtitle"/>
-    <w:basedOn w:val="Normal"/>
+    <w:basedOn w:val="Title"/>
     <w:next w:val="BodyText"/>
     <w:link w:val="SubtitleChar"/>
     <w:uiPriority w:val="11"/>
@@ -633,7 +633,6 @@
     </w:pPr>
     <w:rPr>
       <w:rFonts w:eastAsiaTheme="majorEastAsia" w:cstheme="majorBidi"/>
-      <w:color w:val="595959" w:themeColor="text1" w:themeTint="A6"/>
       <w:spacing w:val="15"/>
       <w:sz w:val="28"/>
       <w:szCs w:val="28"/>
@@ -686,7 +685,6 @@
     </w:pPr>
     <w:rPr>
       <w:b/>
-      <w:color w:val="345A8A"/>
       <w:sz w:val="20"/>
       <w:szCs w:val="20"/>
     </w:rPr>

</xml_diff>

<commit_message>
Disable "Allow hanging punctuation" for body text
</commit_message>
<xml_diff>
--- a/_styles/custom.docx
+++ b/_styles/custom.docx
@@ -3045,10 +3045,12 @@
     <w:basedOn w:val="Normal"/>
     <w:link w:val="BodyTextChar"/>
     <w:qFormat/>
-    <w:rsid w:val="002F012D"/>
+    <w:rsid w:val="00703F44"/>
     <w:pPr>
+      <w:overflowPunct w:val="0"/>
       <w:spacing w:after="0" w:line="588" w:lineRule="exact"/>
       <w:ind w:firstLineChars="200" w:firstLine="200"/>
+      <w:jc w:val="both"/>
     </w:pPr>
     <w:rPr>
       <w:sz w:val="30"/>
@@ -3058,7 +3060,7 @@
     <w:name w:val="Body Text Char"/>
     <w:basedOn w:val="DefaultParagraphFont"/>
     <w:link w:val="BodyText"/>
-    <w:rsid w:val="008877DD"/>
+    <w:rsid w:val="00703F44"/>
     <w:rPr>
       <w:sz w:val="30"/>
     </w:rPr>

</xml_diff>

<commit_message>
Add "Right Align" style
</commit_message>
<xml_diff>
--- a/_styles/custom.docx
+++ b/_styles/custom.docx
@@ -1,15 +1,13 @@
 
 <file path=word/document.xml><?xml version="1.0" encoding="utf-8"?>
-<w:document xmlns:w="http://schemas.openxmlformats.org/wordprocessingml/2006/main" xmlns:m="http://schemas.openxmlformats.org/officeDocument/2006/math" xmlns:r="http://schemas.openxmlformats.org/officeDocument/2006/relationships" xmlns:o="urn:schemas-microsoft-com:office:office" xmlns:v="urn:schemas-microsoft-com:vml" xmlns:w10="urn:schemas-microsoft-com:office:word" xmlns:a="http://schemas.openxmlformats.org/drawingml/2006/main" xmlns:pic="http://schemas.openxmlformats.org/drawingml/2006/picture" xmlns:wp="http://schemas.openxmlformats.org/drawingml/2006/wordprocessingDrawing">
+<w:document xmlns:wpc="http://schemas.microsoft.com/office/word/2010/wordprocessingCanvas" xmlns:cx="http://schemas.microsoft.com/office/drawing/2014/chartex" xmlns:cx1="http://schemas.microsoft.com/office/drawing/2015/9/8/chartex" xmlns:cx2="http://schemas.microsoft.com/office/drawing/2015/10/21/chartex" xmlns:cx3="http://schemas.microsoft.com/office/drawing/2016/5/9/chartex" xmlns:cx4="http://schemas.microsoft.com/office/drawing/2016/5/10/chartex" xmlns:cx5="http://schemas.microsoft.com/office/drawing/2016/5/11/chartex" xmlns:cx6="http://schemas.microsoft.com/office/drawing/2016/5/12/chartex" xmlns:cx7="http://schemas.microsoft.com/office/drawing/2016/5/13/chartex" xmlns:cx8="http://schemas.microsoft.com/office/drawing/2016/5/14/chartex" xmlns:mc="http://schemas.openxmlformats.org/markup-compatibility/2006" xmlns:aink="http://schemas.microsoft.com/office/drawing/2016/ink" xmlns:am3d="http://schemas.microsoft.com/office/drawing/2017/model3d" xmlns:o="urn:schemas-microsoft-com:office:office" xmlns:oel="http://schemas.microsoft.com/office/2019/extlst" xmlns:r="http://schemas.openxmlformats.org/officeDocument/2006/relationships" xmlns:m="http://schemas.openxmlformats.org/officeDocument/2006/math" xmlns:v="urn:schemas-microsoft-com:vml" xmlns:wp14="http://schemas.microsoft.com/office/word/2010/wordprocessingDrawing" xmlns:wp="http://schemas.openxmlformats.org/drawingml/2006/wordprocessingDrawing" xmlns:w10="urn:schemas-microsoft-com:office:word" xmlns:w="http://schemas.openxmlformats.org/wordprocessingml/2006/main" xmlns:w14="http://schemas.microsoft.com/office/word/2010/wordml" xmlns:w15="http://schemas.microsoft.com/office/word/2012/wordml" xmlns:w16cex="http://schemas.microsoft.com/office/word/2018/wordml/cex" xmlns:w16cid="http://schemas.microsoft.com/office/word/2016/wordml/cid" xmlns:w16="http://schemas.microsoft.com/office/word/2018/wordml" xmlns:w16du="http://schemas.microsoft.com/office/word/2023/wordml/word16du" xmlns:w16sdtdh="http://schemas.microsoft.com/office/word/2020/wordml/sdtdatahash" xmlns:w16sdtfl="http://schemas.microsoft.com/office/word/2024/wordml/sdtformatlock" xmlns:w16se="http://schemas.microsoft.com/office/word/2015/wordml/symex" xmlns:wpg="http://schemas.microsoft.com/office/word/2010/wordprocessingGroup" xmlns:wpi="http://schemas.microsoft.com/office/word/2010/wordprocessingInk" xmlns:wne="http://schemas.microsoft.com/office/word/2006/wordml" xmlns:wps="http://schemas.microsoft.com/office/word/2010/wordprocessingShape" mc:Ignorable="w14 w15 w16se w16cid w16 w16cex w16sdtdh w16sdtfl w16du wp14">
   <w:body>
     <w:p>
       <w:pPr>
         <w:pStyle w:val="Title"/>
       </w:pPr>
       <w:r>
-        <w:t xml:space="preserve">
-Title
-</w:t>
+        <w:t xml:space="preserve"> Title </w:t>
       </w:r>
     </w:p>
     <w:p>
@@ -17,9 +15,7 @@
         <w:pStyle w:val="Subtitle"/>
       </w:pPr>
       <w:r>
-        <w:t xml:space="preserve">
-Subtitle
-</w:t>
+        <w:t xml:space="preserve"> Subtitle </w:t>
       </w:r>
     </w:p>
     <w:p>
@@ -27,9 +23,7 @@
         <w:pStyle w:val="Author"/>
       </w:pPr>
       <w:r>
-        <w:t xml:space="preserve">
-Author
-</w:t>
+        <w:t xml:space="preserve"> Author </w:t>
       </w:r>
     </w:p>
     <w:p>
@@ -37,9 +31,7 @@
         <w:pStyle w:val="Date"/>
       </w:pPr>
       <w:r>
-        <w:t xml:space="preserve">
-Date
-</w:t>
+        <w:t xml:space="preserve"> Date </w:t>
       </w:r>
     </w:p>
     <w:p>
@@ -47,127 +39,105 @@
         <w:pStyle w:val="Abstract"/>
       </w:pPr>
       <w:r>
-        <w:t xml:space="preserve">
-Abstract
-</w:t>
+        <w:t xml:space="preserve"> Abstract </w:t>
       </w:r>
     </w:p>
     <w:p>
       <w:pPr>
         <w:pStyle w:val="Heading1"/>
       </w:pPr>
-      <w:bookmarkStart w:id="21" w:name="heading-1"/>
-      <w:r>
-        <w:t xml:space="preserve">
-Heading 1
-</w:t>
-      </w:r>
-      <w:bookmarkEnd w:id="21"/>
+      <w:bookmarkStart w:id="0" w:name="heading-1"/>
+      <w:r>
+        <w:t xml:space="preserve"> Heading 1 </w:t>
+      </w:r>
+      <w:bookmarkEnd w:id="0"/>
     </w:p>
     <w:p>
       <w:pPr>
         <w:pStyle w:val="Heading2"/>
       </w:pPr>
-      <w:bookmarkStart w:id="22" w:name="heading-2"/>
-      <w:r>
-        <w:t xml:space="preserve">
-Heading 2
-</w:t>
-      </w:r>
-      <w:bookmarkEnd w:id="22"/>
+      <w:bookmarkStart w:id="1" w:name="heading-2"/>
+      <w:r>
+        <w:t xml:space="preserve"> Heading 2 </w:t>
+      </w:r>
+      <w:bookmarkEnd w:id="1"/>
     </w:p>
     <w:p>
       <w:pPr>
         <w:pStyle w:val="Heading3"/>
       </w:pPr>
-      <w:bookmarkStart w:id="23" w:name="heading-3"/>
-      <w:r>
-        <w:t xml:space="preserve">
-Heading 3
-</w:t>
-      </w:r>
-      <w:bookmarkEnd w:id="23"/>
+      <w:bookmarkStart w:id="2" w:name="heading-3"/>
+      <w:r>
+        <w:t xml:space="preserve"> Heading 3 </w:t>
+      </w:r>
+      <w:bookmarkEnd w:id="2"/>
     </w:p>
     <w:p>
       <w:pPr>
         <w:pStyle w:val="Heading4"/>
       </w:pPr>
-      <w:bookmarkStart w:id="24" w:name="heading-4"/>
-      <w:r>
-        <w:t xml:space="preserve">
-Heading 4
-</w:t>
-      </w:r>
-      <w:bookmarkEnd w:id="24"/>
+      <w:bookmarkStart w:id="3" w:name="heading-4"/>
+      <w:r>
+        <w:t xml:space="preserve"> Heading 4 </w:t>
+      </w:r>
+      <w:bookmarkEnd w:id="3"/>
     </w:p>
     <w:p>
       <w:pPr>
         <w:pStyle w:val="Heading5"/>
       </w:pPr>
-      <w:bookmarkStart w:id="25" w:name="heading-5"/>
-      <w:r>
-        <w:t xml:space="preserve">
-Heading 5
-</w:t>
-      </w:r>
-      <w:bookmarkEnd w:id="25"/>
+      <w:bookmarkStart w:id="4" w:name="heading-5"/>
+      <w:r>
+        <w:t xml:space="preserve"> Heading 5 </w:t>
+      </w:r>
+      <w:bookmarkEnd w:id="4"/>
     </w:p>
     <w:p>
       <w:pPr>
         <w:pStyle w:val="Heading6"/>
       </w:pPr>
-      <w:bookmarkStart w:id="26" w:name="heading-6"/>
-      <w:r>
-        <w:t xml:space="preserve">
-Heading 6
-</w:t>
-      </w:r>
-      <w:bookmarkEnd w:id="26"/>
+      <w:bookmarkStart w:id="5" w:name="heading-6"/>
+      <w:r>
+        <w:t xml:space="preserve"> Heading 6 </w:t>
+      </w:r>
+      <w:bookmarkEnd w:id="5"/>
     </w:p>
     <w:p>
       <w:pPr>
         <w:pStyle w:val="Heading7"/>
       </w:pPr>
-      <w:bookmarkStart w:id="27" w:name="heading-7"/>
-      <w:r>
-        <w:t xml:space="preserve">
-Heading 7
-</w:t>
-      </w:r>
-      <w:bookmarkEnd w:id="27"/>
+      <w:bookmarkStart w:id="6" w:name="heading-7"/>
+      <w:r>
+        <w:t xml:space="preserve"> Heading 7 </w:t>
+      </w:r>
+      <w:bookmarkEnd w:id="6"/>
     </w:p>
     <w:p>
       <w:pPr>
         <w:pStyle w:val="Heading8"/>
       </w:pPr>
-      <w:bookmarkStart w:id="28" w:name="heading-8"/>
-      <w:r>
-        <w:t xml:space="preserve">
-Heading 8
-</w:t>
-      </w:r>
-      <w:bookmarkEnd w:id="28"/>
+      <w:bookmarkStart w:id="7" w:name="heading-8"/>
+      <w:r>
+        <w:t xml:space="preserve"> Heading 8 </w:t>
+      </w:r>
+      <w:bookmarkEnd w:id="7"/>
     </w:p>
     <w:p>
       <w:pPr>
         <w:pStyle w:val="Heading9"/>
       </w:pPr>
-      <w:bookmarkStart w:id="29" w:name="heading-9"/>
-      <w:r>
-        <w:t xml:space="preserve">
-Heading 9
-</w:t>
-      </w:r>
-      <w:bookmarkEnd w:id="29"/>
+      <w:bookmarkStart w:id="8" w:name="heading-9"/>
+      <w:r>
+        <w:t xml:space="preserve"> Heading 9 </w:t>
+      </w:r>
+      <w:bookmarkEnd w:id="8"/>
     </w:p>
     <w:p>
       <w:pPr>
         <w:pStyle w:val="FirstParagraph"/>
       </w:pPr>
       <w:r>
-        <w:t xml:space="preserve">
-First Paragraph.
-</w:t>
+        <w:t xml:space="preserve"> First Paragraph. </w:t>
       </w:r>
     </w:p>
     <w:p>
@@ -175,60 +145,41 @@
         <w:pStyle w:val="BodyText"/>
       </w:pPr>
       <w:r>
-        <w:t xml:space="preserve">
-Body Text. Body Text Char.
-</w:t>
-      </w:r>
-      <w:r>
-        <w:t xml:space="preserve">
-</w:t>
+        <w:t xml:space="preserve"> Body Text. Body Text Char.    </w:t>
       </w:r>
       <w:r>
         <w:rPr>
           <w:rStyle w:val="VerbatimChar"/>
         </w:rPr>
-        <w:t xml:space="preserve">
-Verbatim Char
-</w:t>
-      </w:r>
-      <w:r>
-        <w:t xml:space="preserve">
-.
-</w:t>
-      </w:r>
-      <w:r>
-        <w:t xml:space="preserve">
-</w:t>
-      </w:r>
-      <w:hyperlink r:id="rId30">
+        <w:t xml:space="preserve"> Verbatim Char </w:t>
+      </w:r>
+      <w:r>
+        <w:t xml:space="preserve"> .    </w:t>
+      </w:r>
+      <w:hyperlink r:id="rId7">
         <w:r>
           <w:rPr>
             <w:rStyle w:val="Hyperlink"/>
           </w:rPr>
-          <w:t xml:space="preserve">
-Hyperlink
-</w:t>
+          <w:t xml:space="preserve"> Hyperlink </w:t>
         </w:r>
       </w:hyperlink>
       <w:r>
-        <w:t xml:space="preserve">
-.
-</w:t>
-      </w:r>
-      <w:r>
-        <w:t xml:space="preserve">
-</w:t>
-      </w:r>
-      <w:r>
-        <w:t xml:space="preserve">
-Footnote.
-</w:t>
+        <w:t xml:space="preserve"> .     Footnote. </w:t>
       </w:r>
       <w:r>
         <w:rPr>
           <w:rStyle w:val="FootnoteReference"/>
         </w:rPr>
-        <w:footnoteReference w:id="31"/>
+        <w:footnoteReference w:id="1"/>
+      </w:r>
+    </w:p>
+    <w:p>
+      <w:pPr>
+        <w:pStyle w:val="RightAlign"/>
+      </w:pPr>
+      <w:r>
+        <w:t>Right Aligned Text</w:t>
       </w:r>
     </w:p>
     <w:p>
@@ -236,9 +187,7 @@
         <w:pStyle w:val="BlockText"/>
       </w:pPr>
       <w:r>
-        <w:t xml:space="preserve">
-Block Text.
-</w:t>
+        <w:t xml:space="preserve"> Block Text. </w:t>
       </w:r>
     </w:p>
     <w:p>
@@ -246,85 +195,75 @@
         <w:pStyle w:val="TableCaption"/>
       </w:pPr>
       <w:r>
-        <w:t xml:space="preserve">
-Table caption.
-</w:t>
+        <w:t xml:space="preserve"> Table caption. </w:t>
       </w:r>
     </w:p>
     <w:tbl>
       <w:tblPr>
         <w:tblStyle w:val="Table"/>
-        <w:tblLook w:firstRow="1"/>
+        <w:tblW w:w="0" w:type="auto"/>
+        <w:tblLook w:val="07E0" w:firstRow="1" w:lastRow="1" w:firstColumn="1" w:lastColumn="1" w:noHBand="1" w:noVBand="1"/>
         <w:tblCaption w:val="Table caption."/>
       </w:tblPr>
-      <w:tblGrid/>
+      <w:tblGrid>
+        <w:gridCol w:w="823"/>
+        <w:gridCol w:w="823"/>
+      </w:tblGrid>
       <w:tr>
         <w:trPr>
-          <w:cnfStyle w:firstRow="1" w:val="100000000000"/>
+          <w:cnfStyle w:val="100000000000" w:firstRow="1" w:lastRow="0" w:firstColumn="0" w:lastColumn="0" w:oddVBand="0" w:evenVBand="0" w:oddHBand="0" w:evenHBand="0" w:firstRowFirstColumn="0" w:firstRowLastColumn="0" w:lastRowFirstColumn="0" w:lastRowLastColumn="0"/>
         </w:trPr>
         <w:tc>
           <w:tcPr>
-            <w:tcBorders>
-              <w:bottom w:val="single"/>
-            </w:tcBorders>
-            <w:vAlign w:val="bottom"/>
+            <w:tcW w:w="0" w:type="auto"/>
           </w:tcPr>
           <w:p>
             <w:pPr>
               <w:pStyle w:val="Compact"/>
-              <w:jc w:val="left"/>
             </w:pPr>
             <w:r>
-              <w:t xml:space="preserve">
-Table
-</w:t>
+              <w:t xml:space="preserve"> Table </w:t>
             </w:r>
           </w:p>
         </w:tc>
         <w:tc>
           <w:tcPr>
-            <w:tcBorders>
-              <w:bottom w:val="single"/>
-            </w:tcBorders>
-            <w:vAlign w:val="bottom"/>
+            <w:tcW w:w="0" w:type="auto"/>
           </w:tcPr>
           <w:p>
             <w:pPr>
               <w:pStyle w:val="Compact"/>
-              <w:jc w:val="left"/>
             </w:pPr>
             <w:r>
-              <w:t xml:space="preserve">
-Table
-</w:t>
+              <w:t xml:space="preserve"> Table </w:t>
             </w:r>
           </w:p>
         </w:tc>
       </w:tr>
       <w:tr>
         <w:tc>
+          <w:tcPr>
+            <w:tcW w:w="0" w:type="auto"/>
+          </w:tcPr>
           <w:p>
             <w:pPr>
               <w:pStyle w:val="Compact"/>
-              <w:jc w:val="left"/>
             </w:pPr>
             <w:r>
-              <w:t xml:space="preserve">
-1
-</w:t>
+              <w:t xml:space="preserve"> 1 </w:t>
             </w:r>
           </w:p>
         </w:tc>
         <w:tc>
+          <w:tcPr>
+            <w:tcW w:w="0" w:type="auto"/>
+          </w:tcPr>
           <w:p>
             <w:pPr>
               <w:pStyle w:val="Compact"/>
-              <w:jc w:val="left"/>
             </w:pPr>
             <w:r>
-              <w:t xml:space="preserve">
-2
-</w:t>
+              <w:t xml:space="preserve"> 2 </w:t>
             </w:r>
           </w:p>
         </w:tc>
@@ -335,9 +274,7 @@
         <w:pStyle w:val="ImageCaption"/>
       </w:pPr>
       <w:r>
-        <w:t xml:space="preserve">
-Image Caption
-</w:t>
+        <w:t xml:space="preserve"> Image Caption </w:t>
       </w:r>
     </w:p>
     <w:p>
@@ -345,9 +282,7 @@
         <w:pStyle w:val="DefinitionTerm"/>
       </w:pPr>
       <w:r>
-        <w:t xml:space="preserve">
-DefinitionTerm
-</w:t>
+        <w:t xml:space="preserve"> DefinitionTerm </w:t>
       </w:r>
     </w:p>
     <w:p>
@@ -355,9 +290,7 @@
         <w:pStyle w:val="Definition"/>
       </w:pPr>
       <w:r>
-        <w:t xml:space="preserve">
-Definition
-</w:t>
+        <w:t xml:space="preserve"> Definition </w:t>
       </w:r>
     </w:p>
     <w:p>
@@ -365,9 +298,7 @@
         <w:pStyle w:val="DefinitionTerm"/>
       </w:pPr>
       <w:r>
-        <w:t xml:space="preserve">
-DefinitionTerm
-</w:t>
+        <w:t xml:space="preserve"> DefinitionTerm </w:t>
       </w:r>
     </w:p>
     <w:p>
@@ -375,22 +306,52 @@
         <w:pStyle w:val="Definition"/>
       </w:pPr>
       <w:r>
-        <w:t xml:space="preserve">
-Definition
-</w:t>
-      </w:r>
-    </w:p>
-    <w:sectPr/>
+        <w:t xml:space="preserve"> Definition </w:t>
+      </w:r>
+    </w:p>
+    <w:sectPr>
+      <w:pgSz w:w="12240" w:h="15840"/>
+      <w:pgMar w:top="1440" w:right="1440" w:bottom="1440" w:left="1440" w:header="720" w:footer="720" w:gutter="0"/>
+      <w:cols w:space="720"/>
+    </w:sectPr>
   </w:body>
 </w:document>
 </file>
 
-<file path=word/comments.xml><?xml version="1.0" encoding="utf-8"?>
-<w:comments xmlns:w="http://schemas.openxmlformats.org/wordprocessingml/2006/main" xmlns:m="http://schemas.openxmlformats.org/officeDocument/2006/math" xmlns:r="http://schemas.openxmlformats.org/officeDocument/2006/relationships" xmlns:o="urn:schemas-microsoft-com:office:office" xmlns:v="urn:schemas-microsoft-com:vml" xmlns:w10="urn:schemas-microsoft-com:office:word" xmlns:a="http://schemas.openxmlformats.org/drawingml/2006/main" xmlns:pic="http://schemas.openxmlformats.org/drawingml/2006/picture" xmlns:wp="http://schemas.openxmlformats.org/drawingml/2006/wordprocessingDrawing"/>
+<file path=word/endnotes.xml><?xml version="1.0" encoding="utf-8"?>
+<w:endnotes xmlns:wpc="http://schemas.microsoft.com/office/word/2010/wordprocessingCanvas" xmlns:cx="http://schemas.microsoft.com/office/drawing/2014/chartex" xmlns:cx1="http://schemas.microsoft.com/office/drawing/2015/9/8/chartex" xmlns:cx2="http://schemas.microsoft.com/office/drawing/2015/10/21/chartex" xmlns:cx3="http://schemas.microsoft.com/office/drawing/2016/5/9/chartex" xmlns:cx4="http://schemas.microsoft.com/office/drawing/2016/5/10/chartex" xmlns:cx5="http://schemas.microsoft.com/office/drawing/2016/5/11/chartex" xmlns:cx6="http://schemas.microsoft.com/office/drawing/2016/5/12/chartex" xmlns:cx7="http://schemas.microsoft.com/office/drawing/2016/5/13/chartex" xmlns:cx8="http://schemas.microsoft.com/office/drawing/2016/5/14/chartex" xmlns:mc="http://schemas.openxmlformats.org/markup-compatibility/2006" xmlns:aink="http://schemas.microsoft.com/office/drawing/2016/ink" xmlns:am3d="http://schemas.microsoft.com/office/drawing/2017/model3d" xmlns:o="urn:schemas-microsoft-com:office:office" xmlns:oel="http://schemas.microsoft.com/office/2019/extlst" xmlns:r="http://schemas.openxmlformats.org/officeDocument/2006/relationships" xmlns:m="http://schemas.openxmlformats.org/officeDocument/2006/math" xmlns:v="urn:schemas-microsoft-com:vml" xmlns:wp14="http://schemas.microsoft.com/office/word/2010/wordprocessingDrawing" xmlns:wp="http://schemas.openxmlformats.org/drawingml/2006/wordprocessingDrawing" xmlns:w10="urn:schemas-microsoft-com:office:word" xmlns:w="http://schemas.openxmlformats.org/wordprocessingml/2006/main" xmlns:w14="http://schemas.microsoft.com/office/word/2010/wordml" xmlns:w15="http://schemas.microsoft.com/office/word/2012/wordml" xmlns:w16cex="http://schemas.microsoft.com/office/word/2018/wordml/cex" xmlns:w16cid="http://schemas.microsoft.com/office/word/2016/wordml/cid" xmlns:w16="http://schemas.microsoft.com/office/word/2018/wordml" xmlns:w16du="http://schemas.microsoft.com/office/word/2023/wordml/word16du" xmlns:w16sdtdh="http://schemas.microsoft.com/office/word/2020/wordml/sdtdatahash" xmlns:w16sdtfl="http://schemas.microsoft.com/office/word/2024/wordml/sdtformatlock" xmlns:w16se="http://schemas.microsoft.com/office/word/2015/wordml/symex" xmlns:wpg="http://schemas.microsoft.com/office/word/2010/wordprocessingGroup" xmlns:wpi="http://schemas.microsoft.com/office/word/2010/wordprocessingInk" xmlns:wne="http://schemas.microsoft.com/office/word/2006/wordml" xmlns:wps="http://schemas.microsoft.com/office/word/2010/wordprocessingShape" mc:Ignorable="w14 w15 w16se w16cid w16 w16cex w16sdtdh w16sdtfl w16du wp14">
+  <w:endnote w:type="separator" w:id="-1">
+    <w:p>
+      <w:pPr>
+        <w:spacing w:after="0"/>
+      </w:pPr>
+      <w:r>
+        <w:separator/>
+      </w:r>
+    </w:p>
+  </w:endnote>
+  <w:endnote w:type="continuationSeparator" w:id="0">
+    <w:p>
+      <w:pPr>
+        <w:spacing w:after="0"/>
+      </w:pPr>
+      <w:r>
+        <w:continuationSeparator/>
+      </w:r>
+    </w:p>
+  </w:endnote>
+</w:endnotes>
 </file>
 
 <file path=word/footnotes.xml><?xml version="1.0" encoding="utf-8"?>
-<w:footnotes xmlns:w="http://schemas.openxmlformats.org/wordprocessingml/2006/main" xmlns:m="http://schemas.openxmlformats.org/officeDocument/2006/math" xmlns:r="http://schemas.openxmlformats.org/officeDocument/2006/relationships" xmlns:o="urn:schemas-microsoft-com:office:office" xmlns:v="urn:schemas-microsoft-com:vml" xmlns:w10="urn:schemas-microsoft-com:office:word" xmlns:a="http://schemas.openxmlformats.org/drawingml/2006/main" xmlns:pic="http://schemas.openxmlformats.org/drawingml/2006/picture" xmlns:wp="http://schemas.openxmlformats.org/drawingml/2006/wordprocessingDrawing">
+<w:footnotes xmlns:wpc="http://schemas.microsoft.com/office/word/2010/wordprocessingCanvas" xmlns:cx="http://schemas.microsoft.com/office/drawing/2014/chartex" xmlns:cx1="http://schemas.microsoft.com/office/drawing/2015/9/8/chartex" xmlns:cx2="http://schemas.microsoft.com/office/drawing/2015/10/21/chartex" xmlns:cx3="http://schemas.microsoft.com/office/drawing/2016/5/9/chartex" xmlns:cx4="http://schemas.microsoft.com/office/drawing/2016/5/10/chartex" xmlns:cx5="http://schemas.microsoft.com/office/drawing/2016/5/11/chartex" xmlns:cx6="http://schemas.microsoft.com/office/drawing/2016/5/12/chartex" xmlns:cx7="http://schemas.microsoft.com/office/drawing/2016/5/13/chartex" xmlns:cx8="http://schemas.microsoft.com/office/drawing/2016/5/14/chartex" xmlns:mc="http://schemas.openxmlformats.org/markup-compatibility/2006" xmlns:aink="http://schemas.microsoft.com/office/drawing/2016/ink" xmlns:am3d="http://schemas.microsoft.com/office/drawing/2017/model3d" xmlns:o="urn:schemas-microsoft-com:office:office" xmlns:oel="http://schemas.microsoft.com/office/2019/extlst" xmlns:r="http://schemas.openxmlformats.org/officeDocument/2006/relationships" xmlns:m="http://schemas.openxmlformats.org/officeDocument/2006/math" xmlns:v="urn:schemas-microsoft-com:vml" xmlns:wp14="http://schemas.microsoft.com/office/word/2010/wordprocessingDrawing" xmlns:wp="http://schemas.openxmlformats.org/drawingml/2006/wordprocessingDrawing" xmlns:w10="urn:schemas-microsoft-com:office:word" xmlns:w="http://schemas.openxmlformats.org/wordprocessingml/2006/main" xmlns:w14="http://schemas.microsoft.com/office/word/2010/wordml" xmlns:w15="http://schemas.microsoft.com/office/word/2012/wordml" xmlns:w16cex="http://schemas.microsoft.com/office/word/2018/wordml/cex" xmlns:w16cid="http://schemas.microsoft.com/office/word/2016/wordml/cid" xmlns:w16="http://schemas.microsoft.com/office/word/2018/wordml" xmlns:w16du="http://schemas.microsoft.com/office/word/2023/wordml/word16du" xmlns:w16sdtdh="http://schemas.microsoft.com/office/word/2020/wordml/sdtdatahash" xmlns:w16sdtfl="http://schemas.microsoft.com/office/word/2024/wordml/sdtformatlock" xmlns:w16se="http://schemas.microsoft.com/office/word/2015/wordml/symex" xmlns:wpg="http://schemas.microsoft.com/office/word/2010/wordprocessingGroup" xmlns:wpi="http://schemas.microsoft.com/office/word/2010/wordprocessingInk" xmlns:wne="http://schemas.microsoft.com/office/word/2006/wordml" xmlns:wps="http://schemas.microsoft.com/office/word/2010/wordprocessingShape" mc:Ignorable="w14 w15 w16se w16cid w16 w16cex w16sdtdh w16sdtfl w16du wp14">
+  <w:footnote w:type="separator" w:id="-1">
+    <w:p>
+      <w:r>
+        <w:separator/>
+      </w:r>
+    </w:p>
+  </w:footnote>
   <w:footnote w:type="continuationSeparator" w:id="0">
     <w:p>
       <w:r>
@@ -398,14 +359,7 @@
       </w:r>
     </w:p>
   </w:footnote>
-  <w:footnote w:type="separator" w:id="-1">
-    <w:p>
-      <w:r>
-        <w:separator/>
-      </w:r>
-    </w:p>
-  </w:footnote>
-  <w:footnote w:id="31">
+  <w:footnote w:id="1">
     <w:p>
       <w:pPr>
         <w:pStyle w:val="FootnoteText"/>
@@ -417,10 +371,7 @@
         <w:footnoteRef/>
       </w:r>
       <w:r>
-        <w:t xml:space="preserve"> </w:t>
-      </w:r>
-      <w:r>
-        <w:t xml:space="preserve">Footnote Text.</w:t>
+        <w:t xml:space="preserve"> Footnote Text.</w:t>
       </w:r>
     </w:p>
   </w:footnote>
@@ -428,10 +379,11 @@
 </file>
 
 <file path=word/numbering.xml><?xml version="1.0" encoding="utf-8"?>
-<w:numbering xmlns:w="http://schemas.openxmlformats.org/wordprocessingml/2006/main">
-  <w:abstractNum w:abstractNumId="990">
-    <w:nsid w:val="170cd2de"/>
+<w:numbering xmlns:wpc="http://schemas.microsoft.com/office/word/2010/wordprocessingCanvas" xmlns:cx="http://schemas.microsoft.com/office/drawing/2014/chartex" xmlns:cx1="http://schemas.microsoft.com/office/drawing/2015/9/8/chartex" xmlns:cx2="http://schemas.microsoft.com/office/drawing/2015/10/21/chartex" xmlns:cx3="http://schemas.microsoft.com/office/drawing/2016/5/9/chartex" xmlns:cx4="http://schemas.microsoft.com/office/drawing/2016/5/10/chartex" xmlns:cx5="http://schemas.microsoft.com/office/drawing/2016/5/11/chartex" xmlns:cx6="http://schemas.microsoft.com/office/drawing/2016/5/12/chartex" xmlns:cx7="http://schemas.microsoft.com/office/drawing/2016/5/13/chartex" xmlns:cx8="http://schemas.microsoft.com/office/drawing/2016/5/14/chartex" xmlns:mc="http://schemas.openxmlformats.org/markup-compatibility/2006" xmlns:aink="http://schemas.microsoft.com/office/drawing/2016/ink" xmlns:am3d="http://schemas.microsoft.com/office/drawing/2017/model3d" xmlns:o="urn:schemas-microsoft-com:office:office" xmlns:oel="http://schemas.microsoft.com/office/2019/extlst" xmlns:r="http://schemas.openxmlformats.org/officeDocument/2006/relationships" xmlns:m="http://schemas.openxmlformats.org/officeDocument/2006/math" xmlns:v="urn:schemas-microsoft-com:vml" xmlns:wp14="http://schemas.microsoft.com/office/word/2010/wordprocessingDrawing" xmlns:wp="http://schemas.openxmlformats.org/drawingml/2006/wordprocessingDrawing" xmlns:w10="urn:schemas-microsoft-com:office:word" xmlns:w="http://schemas.openxmlformats.org/wordprocessingml/2006/main" xmlns:w14="http://schemas.microsoft.com/office/word/2010/wordml" xmlns:w15="http://schemas.microsoft.com/office/word/2012/wordml" xmlns:w16cex="http://schemas.microsoft.com/office/word/2018/wordml/cex" xmlns:w16cid="http://schemas.microsoft.com/office/word/2016/wordml/cid" xmlns:w16="http://schemas.microsoft.com/office/word/2018/wordml" xmlns:w16du="http://schemas.microsoft.com/office/word/2023/wordml/word16du" xmlns:w16sdtdh="http://schemas.microsoft.com/office/word/2020/wordml/sdtdatahash" xmlns:w16sdtfl="http://schemas.microsoft.com/office/word/2024/wordml/sdtformatlock" xmlns:w16se="http://schemas.microsoft.com/office/word/2015/wordml/symex" xmlns:wpg="http://schemas.microsoft.com/office/word/2010/wordprocessingGroup" xmlns:wpi="http://schemas.microsoft.com/office/word/2010/wordprocessingInk" xmlns:wne="http://schemas.microsoft.com/office/word/2006/wordml" xmlns:wps="http://schemas.microsoft.com/office/word/2010/wordprocessingShape" mc:Ignorable="w14 w15 w16se w16cid w16 w16cex w16sdtdh w16sdtfl w16du wp14">
+  <w:abstractNum w:abstractNumId="0" w15:restartNumberingAfterBreak="0">
+    <w:nsid w:val="170CD2DE"/>
     <w:multiLevelType w:val="multilevel"/>
+    <w:tmpl w:val="7A3EF84C"/>
     <w:lvl w:ilvl="0">
       <w:numFmt w:val="bullet"/>
       <w:lvlText w:val=" "/>
@@ -532,18 +484,18 @@
       </w:pPr>
     </w:lvl>
   </w:abstractNum>
-  <w:num w:numId="1000">
-    <w:abstractNumId w:val="990"/>
+  <w:num w:numId="1" w16cid:durableId="86120661">
+    <w:abstractNumId w:val="0"/>
   </w:num>
 </w:numbering>
 </file>
 
 <file path=word/styles.xml><?xml version="1.0" encoding="utf-8"?>
-<w:styles xmlns:r="http://schemas.openxmlformats.org/officeDocument/2006/relationships" xmlns:w="http://schemas.openxmlformats.org/wordprocessingml/2006/main">
+<w:styles xmlns:mc="http://schemas.openxmlformats.org/markup-compatibility/2006" xmlns:r="http://schemas.openxmlformats.org/officeDocument/2006/relationships" xmlns:w="http://schemas.openxmlformats.org/wordprocessingml/2006/main" xmlns:w14="http://schemas.microsoft.com/office/word/2010/wordml" xmlns:w15="http://schemas.microsoft.com/office/word/2012/wordml" xmlns:w16cex="http://schemas.microsoft.com/office/word/2018/wordml/cex" xmlns:w16cid="http://schemas.microsoft.com/office/word/2016/wordml/cid" xmlns:w16="http://schemas.microsoft.com/office/word/2018/wordml" xmlns:w16du="http://schemas.microsoft.com/office/word/2023/wordml/word16du" xmlns:w16sdtdh="http://schemas.microsoft.com/office/word/2020/wordml/sdtdatahash" xmlns:w16sdtfl="http://schemas.microsoft.com/office/word/2024/wordml/sdtformatlock" xmlns:w16se="http://schemas.microsoft.com/office/word/2015/wordml/symex" mc:Ignorable="w14 w15 w16se w16cid w16 w16cex w16sdtdh w16sdtfl w16du">
   <w:docDefaults>
     <w:rPrDefault>
       <w:rPr>
-        <w:rFonts w:asciiTheme="minorHAnsi" w:eastAsiaTheme="minorHAnsi" w:hAnsiTheme="minorHAnsi" w:cstheme="minorBidi"/>
+        <w:rFonts w:asciiTheme="minorHAnsi" w:eastAsiaTheme="minorEastAsia" w:hAnsiTheme="minorHAnsi" w:cstheme="minorBidi"/>
         <w:sz w:val="24"/>
         <w:szCs w:val="24"/>
         <w:lang w:val="en-US" w:eastAsia="en-US" w:bidi="ar-SA"/>
@@ -555,15 +507,483 @@
       </w:pPr>
     </w:pPrDefault>
   </w:docDefaults>
-  <w:latentStyles w:defLockedState="0" w:defUIPriority="0" w:defSemiHidden="0" w:defUnhideWhenUsed="0" w:defQFormat="0" w:count="276"/>
+  <w:latentStyles w:defLockedState="0" w:defUIPriority="0" w:defSemiHidden="0" w:defUnhideWhenUsed="0" w:defQFormat="0" w:count="376">
+    <w:lsdException w:name="Normal Table" w:semiHidden="1" w:unhideWhenUsed="1"/>
+    <w:lsdException w:name="Table Simple 1" w:semiHidden="1" w:unhideWhenUsed="1"/>
+    <w:lsdException w:name="Table Simple 2" w:semiHidden="1" w:unhideWhenUsed="1"/>
+    <w:lsdException w:name="Table Simple 3" w:semiHidden="1" w:unhideWhenUsed="1"/>
+    <w:lsdException w:name="Table Classic 1" w:semiHidden="1" w:unhideWhenUsed="1"/>
+    <w:lsdException w:name="Table Classic 2" w:semiHidden="1" w:unhideWhenUsed="1"/>
+    <w:lsdException w:name="Table Classic 3" w:semiHidden="1" w:unhideWhenUsed="1"/>
+    <w:lsdException w:name="Table Classic 4" w:semiHidden="1" w:unhideWhenUsed="1"/>
+    <w:lsdException w:name="Table Colorful 1" w:semiHidden="1" w:unhideWhenUsed="1"/>
+    <w:lsdException w:name="Table Colorful 2" w:semiHidden="1" w:unhideWhenUsed="1"/>
+    <w:lsdException w:name="Table Colorful 3" w:semiHidden="1" w:unhideWhenUsed="1"/>
+    <w:lsdException w:name="Table Columns 1" w:semiHidden="1" w:unhideWhenUsed="1"/>
+    <w:lsdException w:name="Table Columns 2" w:semiHidden="1" w:unhideWhenUsed="1"/>
+    <w:lsdException w:name="Table Columns 3" w:semiHidden="1" w:unhideWhenUsed="1"/>
+    <w:lsdException w:name="Table Columns 4" w:semiHidden="1" w:unhideWhenUsed="1"/>
+    <w:lsdException w:name="Table Columns 5" w:semiHidden="1" w:unhideWhenUsed="1"/>
+    <w:lsdException w:name="Table Grid 1" w:semiHidden="1" w:unhideWhenUsed="1"/>
+    <w:lsdException w:name="Table Grid 2" w:semiHidden="1" w:unhideWhenUsed="1"/>
+    <w:lsdException w:name="Table Grid 3" w:semiHidden="1" w:unhideWhenUsed="1"/>
+    <w:lsdException w:name="Table Grid 4" w:semiHidden="1" w:unhideWhenUsed="1"/>
+    <w:lsdException w:name="Table Grid 5" w:semiHidden="1" w:unhideWhenUsed="1"/>
+    <w:lsdException w:name="Table Grid 6" w:semiHidden="1" w:unhideWhenUsed="1"/>
+    <w:lsdException w:name="Table Grid 7" w:semiHidden="1" w:unhideWhenUsed="1"/>
+    <w:lsdException w:name="Table Grid 8" w:semiHidden="1" w:unhideWhenUsed="1"/>
+    <w:lsdException w:name="Table List 1" w:semiHidden="1" w:unhideWhenUsed="1"/>
+    <w:lsdException w:name="Table List 2" w:semiHidden="1" w:unhideWhenUsed="1"/>
+    <w:lsdException w:name="Table List 3" w:semiHidden="1" w:unhideWhenUsed="1"/>
+    <w:lsdException w:name="Table List 4" w:semiHidden="1" w:unhideWhenUsed="1"/>
+    <w:lsdException w:name="Table List 5" w:semiHidden="1" w:unhideWhenUsed="1"/>
+    <w:lsdException w:name="Table List 6" w:semiHidden="1" w:unhideWhenUsed="1"/>
+    <w:lsdException w:name="Table List 7" w:semiHidden="1" w:unhideWhenUsed="1"/>
+    <w:lsdException w:name="Table List 8" w:semiHidden="1" w:unhideWhenUsed="1"/>
+    <w:lsdException w:name="Table 3D effects 1" w:semiHidden="1" w:unhideWhenUsed="1"/>
+    <w:lsdException w:name="Table 3D effects 2" w:semiHidden="1" w:unhideWhenUsed="1"/>
+    <w:lsdException w:name="Table 3D effects 3" w:semiHidden="1" w:unhideWhenUsed="1"/>
+    <w:lsdException w:name="Table Contemporary" w:semiHidden="1" w:unhideWhenUsed="1"/>
+    <w:lsdException w:name="Table Elegant" w:semiHidden="1" w:unhideWhenUsed="1"/>
+    <w:lsdException w:name="Table Professional" w:semiHidden="1" w:unhideWhenUsed="1"/>
+    <w:lsdException w:name="Table Subtle 1" w:semiHidden="1" w:unhideWhenUsed="1"/>
+    <w:lsdException w:name="Table Subtle 2" w:semiHidden="1" w:unhideWhenUsed="1"/>
+    <w:lsdException w:name="Table Web 1" w:semiHidden="1" w:unhideWhenUsed="1"/>
+    <w:lsdException w:name="Table Web 2" w:semiHidden="1" w:unhideWhenUsed="1"/>
+    <w:lsdException w:name="Table Web 3" w:semiHidden="1" w:unhideWhenUsed="1"/>
+    <w:lsdException w:name="Table Theme" w:semiHidden="1" w:unhideWhenUsed="1"/>
+    <w:lsdException w:name="Light Shading"/>
+    <w:lsdException w:name="Light List"/>
+    <w:lsdException w:name="Light Grid"/>
+    <w:lsdException w:name="Medium Shading 1"/>
+    <w:lsdException w:name="Medium Shading 2"/>
+    <w:lsdException w:name="Medium List 1"/>
+    <w:lsdException w:name="Medium List 2"/>
+    <w:lsdException w:name="Medium Grid 1"/>
+    <w:lsdException w:name="Medium Grid 2"/>
+    <w:lsdException w:name="Medium Grid 3"/>
+    <w:lsdException w:name="Dark List"/>
+    <w:lsdException w:name="Colorful Shading"/>
+    <w:lsdException w:name="Colorful List"/>
+    <w:lsdException w:name="Colorful Grid"/>
+    <w:lsdException w:name="Light Shading Accent 1"/>
+    <w:lsdException w:name="Light List Accent 1"/>
+    <w:lsdException w:name="Light Grid Accent 1"/>
+    <w:lsdException w:name="Medium Shading 1 Accent 1"/>
+    <w:lsdException w:name="Medium Shading 2 Accent 1"/>
+    <w:lsdException w:name="Medium List 1 Accent 1"/>
+    <w:lsdException w:name="Medium List 2 Accent 1"/>
+    <w:lsdException w:name="Medium Grid 1 Accent 1"/>
+    <w:lsdException w:name="Medium Grid 2 Accent 1"/>
+    <w:lsdException w:name="Medium Grid 3 Accent 1"/>
+    <w:lsdException w:name="Dark List Accent 1"/>
+    <w:lsdException w:name="Colorful Shading Accent 1"/>
+    <w:lsdException w:name="Colorful List Accent 1"/>
+    <w:lsdException w:name="Colorful Grid Accent 1"/>
+    <w:lsdException w:name="Light Shading Accent 2"/>
+    <w:lsdException w:name="Light List Accent 2"/>
+    <w:lsdException w:name="Light Grid Accent 2"/>
+    <w:lsdException w:name="Medium Shading 1 Accent 2"/>
+    <w:lsdException w:name="Medium Shading 2 Accent 2"/>
+    <w:lsdException w:name="Medium List 1 Accent 2"/>
+    <w:lsdException w:name="Medium List 2 Accent 2"/>
+    <w:lsdException w:name="Medium Grid 1 Accent 2"/>
+    <w:lsdException w:name="Medium Grid 2 Accent 2"/>
+    <w:lsdException w:name="Medium Grid 3 Accent 2"/>
+    <w:lsdException w:name="Dark List Accent 2"/>
+    <w:lsdException w:name="Colorful Shading Accent 2"/>
+    <w:lsdException w:name="Colorful List Accent 2"/>
+    <w:lsdException w:name="Colorful Grid Accent 2"/>
+    <w:lsdException w:name="Light Shading Accent 3"/>
+    <w:lsdException w:name="Light List Accent 3"/>
+    <w:lsdException w:name="Light Grid Accent 3"/>
+    <w:lsdException w:name="Medium Shading 1 Accent 3"/>
+    <w:lsdException w:name="Medium Shading 2 Accent 3"/>
+    <w:lsdException w:name="Medium List 1 Accent 3"/>
+    <w:lsdException w:name="Medium List 2 Accent 3"/>
+    <w:lsdException w:name="Medium Grid 1 Accent 3"/>
+    <w:lsdException w:name="Medium Grid 2 Accent 3"/>
+    <w:lsdException w:name="Medium Grid 3 Accent 3"/>
+    <w:lsdException w:name="Dark List Accent 3"/>
+    <w:lsdException w:name="Colorful Shading Accent 3"/>
+    <w:lsdException w:name="Colorful List Accent 3"/>
+    <w:lsdException w:name="Colorful Grid Accent 3"/>
+    <w:lsdException w:name="Light Shading Accent 4"/>
+    <w:lsdException w:name="Light List Accent 4"/>
+    <w:lsdException w:name="Light Grid Accent 4"/>
+    <w:lsdException w:name="Medium Shading 1 Accent 4"/>
+    <w:lsdException w:name="Medium Shading 2 Accent 4"/>
+    <w:lsdException w:name="Medium List 1 Accent 4"/>
+    <w:lsdException w:name="Medium List 2 Accent 4"/>
+    <w:lsdException w:name="Medium Grid 1 Accent 4"/>
+    <w:lsdException w:name="Medium Grid 2 Accent 4"/>
+    <w:lsdException w:name="Medium Grid 3 Accent 4"/>
+    <w:lsdException w:name="Dark List Accent 4"/>
+    <w:lsdException w:name="Colorful Shading Accent 4"/>
+    <w:lsdException w:name="Colorful List Accent 4"/>
+    <w:lsdException w:name="Colorful Grid Accent 4"/>
+    <w:lsdException w:name="Light Shading Accent 5"/>
+    <w:lsdException w:name="Light List Accent 5"/>
+    <w:lsdException w:name="Light Grid Accent 5"/>
+    <w:lsdException w:name="Medium Shading 1 Accent 5"/>
+    <w:lsdException w:name="Medium Shading 2 Accent 5"/>
+    <w:lsdException w:name="Medium List 1 Accent 5"/>
+    <w:lsdException w:name="Medium List 2 Accent 5"/>
+    <w:lsdException w:name="Medium Grid 1 Accent 5"/>
+    <w:lsdException w:name="Medium Grid 2 Accent 5"/>
+    <w:lsdException w:name="Medium Grid 3 Accent 5"/>
+    <w:lsdException w:name="Dark List Accent 5"/>
+    <w:lsdException w:name="Colorful Shading Accent 5"/>
+    <w:lsdException w:name="Colorful List Accent 5"/>
+    <w:lsdException w:name="Colorful Grid Accent 5"/>
+    <w:lsdException w:name="Light Shading Accent 6"/>
+    <w:lsdException w:name="Light List Accent 6"/>
+    <w:lsdException w:name="Light Grid Accent 6"/>
+    <w:lsdException w:name="Medium Shading 1 Accent 6"/>
+    <w:lsdException w:name="Medium Shading 2 Accent 6"/>
+    <w:lsdException w:name="Medium List 1 Accent 6"/>
+    <w:lsdException w:name="Medium List 2 Accent 6"/>
+    <w:lsdException w:name="Medium Grid 1 Accent 6"/>
+    <w:lsdException w:name="Medium Grid 2 Accent 6"/>
+    <w:lsdException w:name="Medium Grid 3 Accent 6"/>
+    <w:lsdException w:name="Dark List Accent 6"/>
+    <w:lsdException w:name="Colorful Shading Accent 6"/>
+    <w:lsdException w:name="Colorful List Accent 6"/>
+    <w:lsdException w:name="Colorful Grid Accent 6"/>
+    <w:lsdException w:name="Grid Table 4" w:uiPriority="49"/>
+    <w:lsdException w:name="Grid Table 5 Dark" w:uiPriority="50"/>
+    <w:lsdException w:name="Grid Table 6 Colorful" w:uiPriority="51"/>
+    <w:lsdException w:name="Grid Table 7 Colorful" w:uiPriority="52"/>
+    <w:lsdException w:name="Grid Table 1 Light Accent 1" w:uiPriority="46"/>
+    <w:lsdException w:name="Grid Table 2 Accent 1" w:uiPriority="47"/>
+    <w:lsdException w:name="Grid Table 3 Accent 1" w:uiPriority="48"/>
+    <w:lsdException w:name="Grid Table 4 Accent 1" w:uiPriority="49"/>
+    <w:lsdException w:name="Grid Table 5 Dark Accent 1" w:uiPriority="50"/>
+    <w:lsdException w:name="Grid Table 6 Colorful Accent 1" w:uiPriority="51"/>
+    <w:lsdException w:name="Grid Table 7 Colorful Accent 1" w:uiPriority="52"/>
+    <w:lsdException w:name="Grid Table 1 Light Accent 2" w:uiPriority="46"/>
+    <w:lsdException w:name="Grid Table 2 Accent 2" w:uiPriority="47"/>
+    <w:lsdException w:name="Grid Table 3 Accent 2" w:uiPriority="48"/>
+    <w:lsdException w:name="Grid Table 4 Accent 2" w:uiPriority="49"/>
+    <w:lsdException w:name="Grid Table 5 Dark Accent 2" w:uiPriority="50"/>
+    <w:lsdException w:name="Grid Table 6 Colorful Accent 2" w:uiPriority="51"/>
+    <w:lsdException w:name="Grid Table 7 Colorful Accent 2" w:uiPriority="52"/>
+    <w:lsdException w:name="Grid Table 1 Light Accent 3" w:uiPriority="46"/>
+    <w:lsdException w:name="Grid Table 2 Accent 3" w:uiPriority="47"/>
+    <w:lsdException w:name="Grid Table 3 Accent 3" w:uiPriority="48"/>
+    <w:lsdException w:name="Grid Table 4 Accent 3" w:uiPriority="49"/>
+    <w:lsdException w:name="Grid Table 5 Dark Accent 3" w:uiPriority="50"/>
+    <w:lsdException w:name="Grid Table 6 Colorful Accent 3" w:uiPriority="51"/>
+    <w:lsdException w:name="Grid Table 7 Colorful Accent 3" w:uiPriority="52"/>
+    <w:lsdException w:name="Grid Table 1 Light Accent 4" w:uiPriority="46"/>
+    <w:lsdException w:name="Grid Table 2 Accent 4" w:uiPriority="47"/>
+    <w:lsdException w:name="Grid Table 3 Accent 4" w:uiPriority="48"/>
+    <w:lsdException w:name="Grid Table 4 Accent 4" w:uiPriority="49"/>
+    <w:lsdException w:name="Grid Table 5 Dark Accent 4" w:uiPriority="50"/>
+    <w:lsdException w:name="Grid Table 6 Colorful Accent 4" w:uiPriority="51"/>
+    <w:lsdException w:name="Grid Table 7 Colorful Accent 4" w:uiPriority="52"/>
+    <w:lsdException w:name="Grid Table 1 Light Accent 5" w:uiPriority="46"/>
+    <w:lsdException w:name="Grid Table 2 Accent 5" w:uiPriority="47"/>
+    <w:lsdException w:name="Grid Table 3 Accent 5" w:uiPriority="48"/>
+    <w:lsdException w:name="Grid Table 4 Accent 5" w:uiPriority="49"/>
+    <w:lsdException w:name="Grid Table 5 Dark Accent 5" w:uiPriority="50"/>
+    <w:lsdException w:name="Grid Table 6 Colorful Accent 5" w:uiPriority="51"/>
+    <w:lsdException w:name="Grid Table 7 Colorful Accent 5" w:uiPriority="52"/>
+    <w:lsdException w:name="Grid Table 1 Light Accent 6" w:uiPriority="46"/>
+    <w:lsdException w:name="Grid Table 2 Accent 6" w:uiPriority="47"/>
+    <w:lsdException w:name="Grid Table 3 Accent 6" w:uiPriority="48"/>
+    <w:lsdException w:name="Grid Table 4 Accent 6" w:uiPriority="49"/>
+    <w:lsdException w:name="Grid Table 5 Dark Accent 6" w:uiPriority="50"/>
+    <w:lsdException w:name="Grid Table 6 Colorful Accent 6" w:uiPriority="51"/>
+    <w:lsdException w:name="Grid Table 7 Colorful Accent 6" w:uiPriority="52"/>
+    <w:lsdException w:name="List Table 1 Light" w:uiPriority="46"/>
+    <w:lsdException w:name="List Table 2" w:uiPriority="47"/>
+    <w:lsdException w:name="List Table 3" w:uiPriority="48"/>
+    <w:lsdException w:name="List Table 4" w:uiPriority="49"/>
+    <w:lsdException w:name="List Table 5 Dark" w:uiPriority="50"/>
+    <w:lsdException w:name="List Table 6 Colorful" w:uiPriority="51"/>
+    <w:lsdException w:name="List Table 7 Colorful" w:uiPriority="52"/>
+    <w:lsdException w:name="List Table 1 Light Accent 1" w:uiPriority="46"/>
+    <w:lsdException w:name="List Table 2 Accent 1" w:uiPriority="47"/>
+    <w:lsdException w:name="List Table 3 Accent 1" w:uiPriority="48"/>
+    <w:lsdException w:name="List Table 4 Accent 1" w:uiPriority="49"/>
+    <w:lsdException w:name="List Table 5 Dark Accent 1" w:uiPriority="50"/>
+    <w:lsdException w:name="List Table 6 Colorful Accent 1" w:uiPriority="51"/>
+    <w:lsdException w:name="List Table 7 Colorful Accent 1" w:uiPriority="52"/>
+    <w:lsdException w:name="List Table 1 Light Accent 2" w:uiPriority="46"/>
+    <w:lsdException w:name="List Table 2 Accent 2" w:uiPriority="47"/>
+    <w:lsdException w:name="List Table 3 Accent 2" w:uiPriority="48"/>
+    <w:lsdException w:name="List Table 4 Accent 2" w:uiPriority="49"/>
+    <w:lsdException w:name="List Table 5 Dark Accent 2" w:uiPriority="50"/>
+    <w:lsdException w:name="List Table 6 Colorful Accent 2" w:uiPriority="51"/>
+    <w:lsdException w:name="List Table 7 Colorful Accent 2" w:uiPriority="52"/>
+    <w:lsdException w:name="List Table 1 Light Accent 3" w:uiPriority="46"/>
+    <w:lsdException w:name="List Table 2 Accent 3" w:uiPriority="47"/>
+    <w:lsdException w:name="List Table 3 Accent 3" w:uiPriority="48"/>
+    <w:lsdException w:name="List Table 4 Accent 3" w:uiPriority="49"/>
+    <w:lsdException w:name="List Table 5 Dark Accent 3" w:uiPriority="50"/>
+    <w:lsdException w:name="List Table 6 Colorful Accent 3" w:uiPriority="51"/>
+    <w:lsdException w:name="List Table 7 Colorful Accent 3" w:uiPriority="52"/>
+    <w:lsdException w:name="List Table 1 Light Accent 4" w:uiPriority="46"/>
+    <w:lsdException w:name="List Table 2 Accent 4" w:uiPriority="47"/>
+    <w:lsdException w:name="List Table 3 Accent 4" w:uiPriority="48"/>
+    <w:lsdException w:name="List Table 4 Accent 4" w:uiPriority="49"/>
+    <w:lsdException w:name="List Table 5 Dark Accent 4" w:uiPriority="50"/>
+    <w:lsdException w:name="List Table 6 Colorful Accent 4" w:uiPriority="51"/>
+    <w:lsdException w:name="List Table 7 Colorful Accent 4" w:uiPriority="52"/>
+    <w:lsdException w:name="List Table 1 Light Accent 5" w:uiPriority="46"/>
+    <w:lsdException w:name="List Table 2 Accent 5" w:uiPriority="47"/>
+    <w:lsdException w:name="List Table 3 Accent 5" w:uiPriority="48"/>
+    <w:lsdException w:name="List Table 4 Accent 5" w:uiPriority="49"/>
+    <w:lsdException w:name="List Table 5 Dark Accent 5" w:uiPriority="50"/>
+    <w:lsdException w:name="List Table 6 Colorful Accent 5" w:uiPriority="51"/>
+    <w:lsdException w:name="List Table 7 Colorful Accent 5" w:uiPriority="52"/>
+    <w:lsdException w:name="List Table 1 Light Accent 6" w:uiPriority="46"/>
+    <w:lsdException w:name="List Table 2 Accent 6" w:uiPriority="47"/>
+    <w:lsdException w:name="List Table 3 Accent 6" w:uiPriority="48"/>
+    <w:lsdException w:name="List Table 4 Accent 6" w:uiPriority="49"/>
+    <w:lsdException w:name="List Table 5 Dark Accent 6" w:uiPriority="50"/>
+    <w:lsdException w:name="List Table 6 Colorful Accent 6" w:uiPriority="51"/>
+    <w:lsdException w:name="List Table 7 Colorful Accent 6" w:uiPriority="52"/>
+    <w:lsdException w:name="Mention" w:semiHidden="1" w:uiPriority="99" w:unhideWhenUsed="1"/>
+    <w:lsdException w:name="Smart Hyperlink" w:semiHidden="1" w:uiPriority="99" w:unhideWhenUsed="1"/>
+    <w:lsdException w:name="Hashtag" w:semiHidden="1" w:uiPriority="99" w:unhideWhenUsed="1"/>
+    <w:lsdException w:name="Unresolved Mention" w:semiHidden="1" w:uiPriority="99" w:unhideWhenUsed="1"/>
+    <w:lsdException w:name="Smart Link" w:semiHidden="1" w:uiPriority="99" w:unhideWhenUsed="1"/>
+  </w:latentStyles>
   <w:style w:type="paragraph" w:default="1" w:styleId="Normal">
     <w:name w:val="Normal"/>
     <w:qFormat/>
   </w:style>
+  <w:style w:type="paragraph" w:styleId="Heading1">
+    <w:name w:val="heading 1"/>
+    <w:basedOn w:val="Normal"/>
+    <w:next w:val="BodyText"/>
+    <w:link w:val="Heading1Char"/>
+    <w:uiPriority w:val="9"/>
+    <w:qFormat/>
+    <w:rsid w:val="00A10FD9"/>
+    <w:pPr>
+      <w:keepNext/>
+      <w:keepLines/>
+      <w:spacing w:before="360" w:after="80"/>
+      <w:outlineLvl w:val="0"/>
+    </w:pPr>
+    <w:rPr>
+      <w:rFonts w:asciiTheme="majorHAnsi" w:eastAsiaTheme="majorEastAsia" w:hAnsiTheme="majorHAnsi" w:cstheme="majorBidi"/>
+      <w:color w:val="0F4761" w:themeColor="accent1" w:themeShade="BF"/>
+      <w:sz w:val="40"/>
+      <w:szCs w:val="40"/>
+    </w:rPr>
+  </w:style>
+  <w:style w:type="paragraph" w:styleId="Heading2">
+    <w:name w:val="heading 2"/>
+    <w:basedOn w:val="Normal"/>
+    <w:next w:val="BodyText"/>
+    <w:link w:val="Heading2Char"/>
+    <w:uiPriority w:val="9"/>
+    <w:semiHidden/>
+    <w:unhideWhenUsed/>
+    <w:qFormat/>
+    <w:rsid w:val="00A10FD9"/>
+    <w:pPr>
+      <w:keepNext/>
+      <w:keepLines/>
+      <w:spacing w:before="160" w:after="80"/>
+      <w:outlineLvl w:val="1"/>
+    </w:pPr>
+    <w:rPr>
+      <w:rFonts w:asciiTheme="majorHAnsi" w:eastAsiaTheme="majorEastAsia" w:hAnsiTheme="majorHAnsi" w:cstheme="majorBidi"/>
+      <w:color w:val="0F4761" w:themeColor="accent1" w:themeShade="BF"/>
+      <w:sz w:val="32"/>
+      <w:szCs w:val="32"/>
+    </w:rPr>
+  </w:style>
+  <w:style w:type="paragraph" w:styleId="Heading3">
+    <w:name w:val="heading 3"/>
+    <w:basedOn w:val="Normal"/>
+    <w:next w:val="BodyText"/>
+    <w:link w:val="Heading3Char"/>
+    <w:uiPriority w:val="9"/>
+    <w:semiHidden/>
+    <w:unhideWhenUsed/>
+    <w:qFormat/>
+    <w:rsid w:val="00A10FD9"/>
+    <w:pPr>
+      <w:keepNext/>
+      <w:keepLines/>
+      <w:spacing w:before="160" w:after="80"/>
+      <w:outlineLvl w:val="2"/>
+    </w:pPr>
+    <w:rPr>
+      <w:rFonts w:eastAsiaTheme="majorEastAsia" w:cstheme="majorBidi"/>
+      <w:color w:val="0F4761" w:themeColor="accent1" w:themeShade="BF"/>
+      <w:sz w:val="28"/>
+      <w:szCs w:val="28"/>
+    </w:rPr>
+  </w:style>
+  <w:style w:type="paragraph" w:styleId="Heading4">
+    <w:name w:val="heading 4"/>
+    <w:basedOn w:val="Normal"/>
+    <w:next w:val="BodyText"/>
+    <w:link w:val="Heading4Char"/>
+    <w:uiPriority w:val="9"/>
+    <w:semiHidden/>
+    <w:unhideWhenUsed/>
+    <w:qFormat/>
+    <w:rsid w:val="00A10FD9"/>
+    <w:pPr>
+      <w:keepNext/>
+      <w:keepLines/>
+      <w:spacing w:before="80" w:after="40"/>
+      <w:outlineLvl w:val="3"/>
+    </w:pPr>
+    <w:rPr>
+      <w:rFonts w:eastAsiaTheme="majorEastAsia" w:cstheme="majorBidi"/>
+      <w:i/>
+      <w:iCs/>
+      <w:color w:val="0F4761" w:themeColor="accent1" w:themeShade="BF"/>
+    </w:rPr>
+  </w:style>
+  <w:style w:type="paragraph" w:styleId="Heading5">
+    <w:name w:val="heading 5"/>
+    <w:basedOn w:val="Normal"/>
+    <w:next w:val="BodyText"/>
+    <w:link w:val="Heading5Char"/>
+    <w:uiPriority w:val="9"/>
+    <w:semiHidden/>
+    <w:unhideWhenUsed/>
+    <w:qFormat/>
+    <w:rsid w:val="00A10FD9"/>
+    <w:pPr>
+      <w:keepNext/>
+      <w:keepLines/>
+      <w:spacing w:before="80" w:after="40"/>
+      <w:outlineLvl w:val="4"/>
+    </w:pPr>
+    <w:rPr>
+      <w:rFonts w:eastAsiaTheme="majorEastAsia" w:cstheme="majorBidi"/>
+      <w:color w:val="0F4761" w:themeColor="accent1" w:themeShade="BF"/>
+    </w:rPr>
+  </w:style>
+  <w:style w:type="paragraph" w:styleId="Heading6">
+    <w:name w:val="heading 6"/>
+    <w:basedOn w:val="Normal"/>
+    <w:next w:val="BodyText"/>
+    <w:link w:val="Heading6Char"/>
+    <w:uiPriority w:val="9"/>
+    <w:semiHidden/>
+    <w:unhideWhenUsed/>
+    <w:qFormat/>
+    <w:rsid w:val="00A10FD9"/>
+    <w:pPr>
+      <w:keepNext/>
+      <w:keepLines/>
+      <w:spacing w:before="40" w:after="0"/>
+      <w:outlineLvl w:val="5"/>
+    </w:pPr>
+    <w:rPr>
+      <w:rFonts w:eastAsiaTheme="majorEastAsia" w:cstheme="majorBidi"/>
+      <w:i/>
+      <w:iCs/>
+      <w:color w:val="595959" w:themeColor="text1" w:themeTint="A6"/>
+    </w:rPr>
+  </w:style>
+  <w:style w:type="paragraph" w:styleId="Heading7">
+    <w:name w:val="heading 7"/>
+    <w:basedOn w:val="Normal"/>
+    <w:next w:val="BodyText"/>
+    <w:link w:val="Heading7Char"/>
+    <w:uiPriority w:val="9"/>
+    <w:semiHidden/>
+    <w:unhideWhenUsed/>
+    <w:qFormat/>
+    <w:rsid w:val="00A10FD9"/>
+    <w:pPr>
+      <w:keepNext/>
+      <w:keepLines/>
+      <w:spacing w:before="40" w:after="0"/>
+      <w:outlineLvl w:val="6"/>
+    </w:pPr>
+    <w:rPr>
+      <w:rFonts w:eastAsiaTheme="majorEastAsia" w:cstheme="majorBidi"/>
+      <w:color w:val="595959" w:themeColor="text1" w:themeTint="A6"/>
+    </w:rPr>
+  </w:style>
+  <w:style w:type="paragraph" w:styleId="Heading8">
+    <w:name w:val="heading 8"/>
+    <w:basedOn w:val="Normal"/>
+    <w:next w:val="BodyText"/>
+    <w:link w:val="Heading8Char"/>
+    <w:uiPriority w:val="9"/>
+    <w:semiHidden/>
+    <w:unhideWhenUsed/>
+    <w:qFormat/>
+    <w:rsid w:val="00A10FD9"/>
+    <w:pPr>
+      <w:keepNext/>
+      <w:keepLines/>
+      <w:spacing w:after="0"/>
+      <w:outlineLvl w:val="7"/>
+    </w:pPr>
+    <w:rPr>
+      <w:rFonts w:eastAsiaTheme="majorEastAsia" w:cstheme="majorBidi"/>
+      <w:i/>
+      <w:iCs/>
+      <w:color w:val="272727" w:themeColor="text1" w:themeTint="D8"/>
+    </w:rPr>
+  </w:style>
+  <w:style w:type="paragraph" w:styleId="Heading9">
+    <w:name w:val="heading 9"/>
+    <w:basedOn w:val="Normal"/>
+    <w:next w:val="BodyText"/>
+    <w:link w:val="Heading9Char"/>
+    <w:uiPriority w:val="9"/>
+    <w:semiHidden/>
+    <w:unhideWhenUsed/>
+    <w:qFormat/>
+    <w:rsid w:val="00A10FD9"/>
+    <w:pPr>
+      <w:keepNext/>
+      <w:keepLines/>
+      <w:spacing w:after="0"/>
+      <w:outlineLvl w:val="8"/>
+    </w:pPr>
+    <w:rPr>
+      <w:rFonts w:eastAsiaTheme="majorEastAsia" w:cstheme="majorBidi"/>
+      <w:color w:val="272727" w:themeColor="text1" w:themeTint="D8"/>
+    </w:rPr>
+  </w:style>
+  <w:style w:type="character" w:default="1" w:styleId="DefaultParagraphFont">
+    <w:name w:val="Default Paragraph Font"/>
+    <w:uiPriority w:val="1"/>
+    <w:semiHidden/>
+    <w:unhideWhenUsed/>
+  </w:style>
+  <w:style w:type="table" w:default="1" w:styleId="TableNormal">
+    <w:name w:val="Normal Table"/>
+    <w:uiPriority w:val="99"/>
+    <w:semiHidden/>
+    <w:unhideWhenUsed/>
+    <w:tblPr>
+      <w:tblInd w:w="0" w:type="dxa"/>
+      <w:tblCellMar>
+        <w:top w:w="0" w:type="dxa"/>
+        <w:left w:w="108" w:type="dxa"/>
+        <w:bottom w:w="0" w:type="dxa"/>
+        <w:right w:w="108" w:type="dxa"/>
+      </w:tblCellMar>
+    </w:tblPr>
+  </w:style>
+  <w:style w:type="numbering" w:default="1" w:styleId="NoList">
+    <w:name w:val="No List"/>
+    <w:uiPriority w:val="99"/>
+    <w:semiHidden/>
+    <w:unhideWhenUsed/>
+  </w:style>
   <w:style w:type="paragraph" w:styleId="BodyText">
     <w:name w:val="Body Text"/>
     <w:basedOn w:val="Normal"/>
-    <w:link w:val="BodyTextChar"/>
     <w:qFormat/>
     <w:pPr>
       <w:spacing w:before="180" w:after="180"/>
@@ -592,7 +1012,7 @@
     <w:qFormat/>
     <w:rsid w:val="00A10FD9"/>
     <w:pPr>
-      <w:spacing w:after="80" w:line="240" w:lineRule="auto"/>
+      <w:spacing w:after="80"/>
       <w:contextualSpacing/>
       <w:jc w:val="center"/>
     </w:pPr>
@@ -632,7 +1052,6 @@
       </w:numPr>
     </w:pPr>
     <w:rPr>
-      <w:rFonts w:eastAsiaTheme="majorEastAsia" w:cstheme="majorBidi"/>
       <w:spacing w:val="15"/>
       <w:sz w:val="28"/>
       <w:szCs w:val="28"/>
@@ -707,25 +1126,14 @@
   <w:style w:type="paragraph" w:styleId="Bibliography">
     <w:name w:val="Bibliography"/>
     <w:basedOn w:val="Normal"/>
-    <w:next w:val="Bibliography"/>
-    <w:qFormat/>
-    <w:pPr/>
-    <w:rPr/>
-  </w:style>
-  <w:style w:type="paragraph" w:styleId="Heading1">
-    <w:name w:val="heading 1"/>
-    <w:basedOn w:val="Normal"/>
-    <w:next w:val="BodyText"/>
-    <w:link w:val="Heading1Char"/>
-    <w:uiPriority w:val="9"/>
-    <w:qFormat/>
-    <w:rsid w:val="00A10FD9"/>
-    <w:pPr>
-      <w:keepNext/>
-      <w:keepLines/>
-      <w:spacing w:before="360" w:after="80"/>
-      <w:outlineLvl w:val="0"/>
-    </w:pPr>
+    <w:qFormat/>
+  </w:style>
+  <w:style w:type="character" w:customStyle="1" w:styleId="Heading1Char">
+    <w:name w:val="Heading 1 Char"/>
+    <w:basedOn w:val="DefaultParagraphFont"/>
+    <w:link w:val="Heading1"/>
+    <w:uiPriority w:val="9"/>
+    <w:rsid w:val="00A10FD9"/>
     <w:rPr>
       <w:rFonts w:asciiTheme="majorHAnsi" w:eastAsiaTheme="majorEastAsia" w:hAnsiTheme="majorHAnsi" w:cstheme="majorBidi"/>
       <w:color w:val="0F4761" w:themeColor="accent1" w:themeShade="BF"/>
@@ -733,22 +1141,13 @@
       <w:szCs w:val="40"/>
     </w:rPr>
   </w:style>
-  <w:style w:type="paragraph" w:styleId="Heading2">
-    <w:name w:val="heading 2"/>
-    <w:basedOn w:val="Normal"/>
-    <w:next w:val="BodyText"/>
-    <w:link w:val="Heading2Char"/>
-    <w:uiPriority w:val="9"/>
-    <w:semiHidden/>
-    <w:unhideWhenUsed/>
-    <w:qFormat/>
-    <w:rsid w:val="00A10FD9"/>
-    <w:pPr>
-      <w:keepNext/>
-      <w:keepLines/>
-      <w:spacing w:before="160" w:after="80"/>
-      <w:outlineLvl w:val="1"/>
-    </w:pPr>
+  <w:style w:type="character" w:customStyle="1" w:styleId="Heading2Char">
+    <w:name w:val="Heading 2 Char"/>
+    <w:basedOn w:val="DefaultParagraphFont"/>
+    <w:link w:val="Heading2"/>
+    <w:uiPriority w:val="9"/>
+    <w:semiHidden/>
+    <w:rsid w:val="00A10FD9"/>
     <w:rPr>
       <w:rFonts w:asciiTheme="majorHAnsi" w:eastAsiaTheme="majorEastAsia" w:hAnsiTheme="majorHAnsi" w:cstheme="majorBidi"/>
       <w:color w:val="0F4761" w:themeColor="accent1" w:themeShade="BF"/>
@@ -756,22 +1155,13 @@
       <w:szCs w:val="32"/>
     </w:rPr>
   </w:style>
-  <w:style w:type="paragraph" w:styleId="Heading3">
-    <w:name w:val="heading 3"/>
-    <w:basedOn w:val="Normal"/>
-    <w:next w:val="BodyText"/>
-    <w:link w:val="Heading3Char"/>
-    <w:uiPriority w:val="9"/>
-    <w:semiHidden/>
-    <w:unhideWhenUsed/>
-    <w:qFormat/>
-    <w:rsid w:val="00A10FD9"/>
-    <w:pPr>
-      <w:keepNext/>
-      <w:keepLines/>
-      <w:spacing w:before="160" w:after="80"/>
-      <w:outlineLvl w:val="2"/>
-    </w:pPr>
+  <w:style w:type="character" w:customStyle="1" w:styleId="Heading3Char">
+    <w:name w:val="Heading 3 Char"/>
+    <w:basedOn w:val="DefaultParagraphFont"/>
+    <w:link w:val="Heading3"/>
+    <w:uiPriority w:val="9"/>
+    <w:semiHidden/>
+    <w:rsid w:val="00A10FD9"/>
     <w:rPr>
       <w:rFonts w:eastAsiaTheme="majorEastAsia" w:cstheme="majorBidi"/>
       <w:color w:val="0F4761" w:themeColor="accent1" w:themeShade="BF"/>
@@ -779,22 +1169,13 @@
       <w:szCs w:val="28"/>
     </w:rPr>
   </w:style>
-  <w:style w:type="paragraph" w:styleId="Heading4">
-    <w:name w:val="heading 4"/>
-    <w:basedOn w:val="Normal"/>
-    <w:next w:val="BodyText"/>
-    <w:link w:val="Heading4Char"/>
-    <w:uiPriority w:val="9"/>
-    <w:semiHidden/>
-    <w:unhideWhenUsed/>
-    <w:qFormat/>
-    <w:rsid w:val="00A10FD9"/>
-    <w:pPr>
-      <w:keepNext/>
-      <w:keepLines/>
-      <w:spacing w:before="80" w:after="40"/>
-      <w:outlineLvl w:val="3"/>
-    </w:pPr>
+  <w:style w:type="character" w:customStyle="1" w:styleId="Heading4Char">
+    <w:name w:val="Heading 4 Char"/>
+    <w:basedOn w:val="DefaultParagraphFont"/>
+    <w:link w:val="Heading4"/>
+    <w:uiPriority w:val="9"/>
+    <w:semiHidden/>
+    <w:rsid w:val="00A10FD9"/>
     <w:rPr>
       <w:rFonts w:eastAsiaTheme="majorEastAsia" w:cstheme="majorBidi"/>
       <w:i/>
@@ -802,43 +1183,25 @@
       <w:color w:val="0F4761" w:themeColor="accent1" w:themeShade="BF"/>
     </w:rPr>
   </w:style>
-  <w:style w:type="paragraph" w:styleId="Heading5">
-    <w:name w:val="heading 5"/>
-    <w:basedOn w:val="Normal"/>
-    <w:next w:val="BodyText"/>
-    <w:link w:val="Heading5Char"/>
-    <w:uiPriority w:val="9"/>
-    <w:semiHidden/>
-    <w:unhideWhenUsed/>
-    <w:qFormat/>
-    <w:rsid w:val="00A10FD9"/>
-    <w:pPr>
-      <w:keepNext/>
-      <w:keepLines/>
-      <w:spacing w:before="80" w:after="40"/>
-      <w:outlineLvl w:val="4"/>
-    </w:pPr>
+  <w:style w:type="character" w:customStyle="1" w:styleId="Heading5Char">
+    <w:name w:val="Heading 5 Char"/>
+    <w:basedOn w:val="DefaultParagraphFont"/>
+    <w:link w:val="Heading5"/>
+    <w:uiPriority w:val="9"/>
+    <w:semiHidden/>
+    <w:rsid w:val="00A10FD9"/>
     <w:rPr>
       <w:rFonts w:eastAsiaTheme="majorEastAsia" w:cstheme="majorBidi"/>
       <w:color w:val="0F4761" w:themeColor="accent1" w:themeShade="BF"/>
     </w:rPr>
   </w:style>
-  <w:style w:type="paragraph" w:styleId="Heading6">
-    <w:name w:val="heading 6"/>
-    <w:basedOn w:val="Normal"/>
-    <w:next w:val="BodyText"/>
-    <w:link w:val="Heading6Char"/>
-    <w:uiPriority w:val="9"/>
-    <w:semiHidden/>
-    <w:unhideWhenUsed/>
-    <w:qFormat/>
-    <w:rsid w:val="00A10FD9"/>
-    <w:pPr>
-      <w:keepNext/>
-      <w:keepLines/>
-      <w:spacing w:before="40" w:after="0"/>
-      <w:outlineLvl w:val="5"/>
-    </w:pPr>
+  <w:style w:type="character" w:customStyle="1" w:styleId="Heading6Char">
+    <w:name w:val="Heading 6 Char"/>
+    <w:basedOn w:val="DefaultParagraphFont"/>
+    <w:link w:val="Heading6"/>
+    <w:uiPriority w:val="9"/>
+    <w:semiHidden/>
+    <w:rsid w:val="00A10FD9"/>
     <w:rPr>
       <w:rFonts w:eastAsiaTheme="majorEastAsia" w:cstheme="majorBidi"/>
       <w:i/>
@@ -846,43 +1209,25 @@
       <w:color w:val="595959" w:themeColor="text1" w:themeTint="A6"/>
     </w:rPr>
   </w:style>
-  <w:style w:type="paragraph" w:styleId="Heading7">
-    <w:name w:val="heading 7"/>
-    <w:basedOn w:val="Normal"/>
-    <w:next w:val="BodyText"/>
-    <w:link w:val="Heading7Char"/>
-    <w:uiPriority w:val="9"/>
-    <w:semiHidden/>
-    <w:unhideWhenUsed/>
-    <w:qFormat/>
-    <w:rsid w:val="00A10FD9"/>
-    <w:pPr>
-      <w:keepNext/>
-      <w:keepLines/>
-      <w:spacing w:before="40" w:after="0"/>
-      <w:outlineLvl w:val="6"/>
-    </w:pPr>
+  <w:style w:type="character" w:customStyle="1" w:styleId="Heading7Char">
+    <w:name w:val="Heading 7 Char"/>
+    <w:basedOn w:val="DefaultParagraphFont"/>
+    <w:link w:val="Heading7"/>
+    <w:uiPriority w:val="9"/>
+    <w:semiHidden/>
+    <w:rsid w:val="00A10FD9"/>
     <w:rPr>
       <w:rFonts w:eastAsiaTheme="majorEastAsia" w:cstheme="majorBidi"/>
       <w:color w:val="595959" w:themeColor="text1" w:themeTint="A6"/>
     </w:rPr>
   </w:style>
-  <w:style w:type="paragraph" w:styleId="Heading8">
-    <w:name w:val="heading 8"/>
-    <w:basedOn w:val="Normal"/>
-    <w:next w:val="BodyText"/>
-    <w:link w:val="Heading8Char"/>
-    <w:uiPriority w:val="9"/>
-    <w:semiHidden/>
-    <w:unhideWhenUsed/>
-    <w:qFormat/>
-    <w:rsid w:val="00A10FD9"/>
-    <w:pPr>
-      <w:keepNext/>
-      <w:keepLines/>
-      <w:spacing w:after="0"/>
-      <w:outlineLvl w:val="7"/>
-    </w:pPr>
+  <w:style w:type="character" w:customStyle="1" w:styleId="Heading8Char">
+    <w:name w:val="Heading 8 Char"/>
+    <w:basedOn w:val="DefaultParagraphFont"/>
+    <w:link w:val="Heading8"/>
+    <w:uiPriority w:val="9"/>
+    <w:semiHidden/>
+    <w:rsid w:val="00A10FD9"/>
     <w:rPr>
       <w:rFonts w:eastAsiaTheme="majorEastAsia" w:cstheme="majorBidi"/>
       <w:i/>
@@ -890,134 +1235,6 @@
       <w:color w:val="272727" w:themeColor="text1" w:themeTint="D8"/>
     </w:rPr>
   </w:style>
-  <w:style w:type="paragraph" w:styleId="Heading9">
-    <w:name w:val="heading 9"/>
-    <w:basedOn w:val="Normal"/>
-    <w:next w:val="BodyText"/>
-    <w:link w:val="Heading9Char"/>
-    <w:uiPriority w:val="9"/>
-    <w:semiHidden/>
-    <w:unhideWhenUsed/>
-    <w:qFormat/>
-    <w:rsid w:val="00A10FD9"/>
-    <w:pPr>
-      <w:keepNext/>
-      <w:keepLines/>
-      <w:spacing w:after="0"/>
-      <w:outlineLvl w:val="8"/>
-    </w:pPr>
-    <w:rPr>
-      <w:rFonts w:eastAsiaTheme="majorEastAsia" w:cstheme="majorBidi"/>
-      <w:color w:val="272727" w:themeColor="text1" w:themeTint="D8"/>
-    </w:rPr>
-  </w:style>
-  <w:style w:type="character" w:customStyle="1" w:styleId="Heading1Char">
-    <w:name w:val="Heading 1 Char"/>
-    <w:basedOn w:val="DefaultParagraphFont"/>
-    <w:link w:val="Heading1"/>
-    <w:uiPriority w:val="9"/>
-    <w:rsid w:val="00A10FD9"/>
-    <w:rPr>
-      <w:rFonts w:asciiTheme="majorHAnsi" w:eastAsiaTheme="majorEastAsia" w:hAnsiTheme="majorHAnsi" w:cstheme="majorBidi"/>
-      <w:color w:val="0F4761" w:themeColor="accent1" w:themeShade="BF"/>
-      <w:sz w:val="40"/>
-      <w:szCs w:val="40"/>
-    </w:rPr>
-  </w:style>
-  <w:style w:type="character" w:customStyle="1" w:styleId="Heading2Char">
-    <w:name w:val="Heading 2 Char"/>
-    <w:basedOn w:val="DefaultParagraphFont"/>
-    <w:link w:val="Heading2"/>
-    <w:uiPriority w:val="9"/>
-    <w:semiHidden/>
-    <w:rsid w:val="00A10FD9"/>
-    <w:rPr>
-      <w:rFonts w:asciiTheme="majorHAnsi" w:eastAsiaTheme="majorEastAsia" w:hAnsiTheme="majorHAnsi" w:cstheme="majorBidi"/>
-      <w:color w:val="0F4761" w:themeColor="accent1" w:themeShade="BF"/>
-      <w:sz w:val="32"/>
-      <w:szCs w:val="32"/>
-    </w:rPr>
-  </w:style>
-  <w:style w:type="character" w:customStyle="1" w:styleId="Heading3Char">
-    <w:name w:val="Heading 3 Char"/>
-    <w:basedOn w:val="DefaultParagraphFont"/>
-    <w:link w:val="Heading3"/>
-    <w:uiPriority w:val="9"/>
-    <w:semiHidden/>
-    <w:rsid w:val="00A10FD9"/>
-    <w:rPr>
-      <w:rFonts w:eastAsiaTheme="majorEastAsia" w:cstheme="majorBidi"/>
-      <w:color w:val="0F4761" w:themeColor="accent1" w:themeShade="BF"/>
-      <w:sz w:val="28"/>
-      <w:szCs w:val="28"/>
-    </w:rPr>
-  </w:style>
-  <w:style w:type="character" w:customStyle="1" w:styleId="Heading4Char">
-    <w:name w:val="Heading 4 Char"/>
-    <w:basedOn w:val="DefaultParagraphFont"/>
-    <w:link w:val="Heading4"/>
-    <w:uiPriority w:val="9"/>
-    <w:semiHidden/>
-    <w:rsid w:val="00A10FD9"/>
-    <w:rPr>
-      <w:rFonts w:eastAsiaTheme="majorEastAsia" w:cstheme="majorBidi"/>
-      <w:i/>
-      <w:iCs/>
-      <w:color w:val="0F4761" w:themeColor="accent1" w:themeShade="BF"/>
-    </w:rPr>
-  </w:style>
-  <w:style w:type="character" w:customStyle="1" w:styleId="Heading5Char">
-    <w:name w:val="Heading 5 Char"/>
-    <w:basedOn w:val="DefaultParagraphFont"/>
-    <w:link w:val="Heading5"/>
-    <w:uiPriority w:val="9"/>
-    <w:semiHidden/>
-    <w:rsid w:val="00A10FD9"/>
-    <w:rPr>
-      <w:rFonts w:eastAsiaTheme="majorEastAsia" w:cstheme="majorBidi"/>
-      <w:color w:val="0F4761" w:themeColor="accent1" w:themeShade="BF"/>
-    </w:rPr>
-  </w:style>
-  <w:style w:type="character" w:customStyle="1" w:styleId="Heading6Char">
-    <w:name w:val="Heading 6 Char"/>
-    <w:basedOn w:val="DefaultParagraphFont"/>
-    <w:link w:val="Heading6"/>
-    <w:uiPriority w:val="9"/>
-    <w:semiHidden/>
-    <w:rsid w:val="00A10FD9"/>
-    <w:rPr>
-      <w:rFonts w:eastAsiaTheme="majorEastAsia" w:cstheme="majorBidi"/>
-      <w:i/>
-      <w:iCs/>
-      <w:color w:val="595959" w:themeColor="text1" w:themeTint="A6"/>
-    </w:rPr>
-  </w:style>
-  <w:style w:type="character" w:customStyle="1" w:styleId="Heading7Char">
-    <w:name w:val="Heading 7 Char"/>
-    <w:basedOn w:val="DefaultParagraphFont"/>
-    <w:link w:val="Heading7"/>
-    <w:uiPriority w:val="9"/>
-    <w:semiHidden/>
-    <w:rsid w:val="00A10FD9"/>
-    <w:rPr>
-      <w:rFonts w:eastAsiaTheme="majorEastAsia" w:cstheme="majorBidi"/>
-      <w:color w:val="595959" w:themeColor="text1" w:themeTint="A6"/>
-    </w:rPr>
-  </w:style>
-  <w:style w:type="character" w:customStyle="1" w:styleId="Heading8Char">
-    <w:name w:val="Heading 8 Char"/>
-    <w:basedOn w:val="DefaultParagraphFont"/>
-    <w:link w:val="Heading8"/>
-    <w:uiPriority w:val="9"/>
-    <w:semiHidden/>
-    <w:rsid w:val="00A10FD9"/>
-    <w:rPr>
-      <w:rFonts w:eastAsiaTheme="majorEastAsia" w:cstheme="majorBidi"/>
-      <w:i/>
-      <w:iCs/>
-      <w:color w:val="272727" w:themeColor="text1" w:themeTint="D8"/>
-    </w:rPr>
-  </w:style>
   <w:style w:type="character" w:customStyle="1" w:styleId="Heading9Char">
     <w:name w:val="Heading 9 Char"/>
     <w:basedOn w:val="DefaultParagraphFont"/>
@@ -1039,18 +1256,17 @@
     <w:qFormat/>
     <w:pPr>
       <w:spacing w:before="100" w:after="100"/>
-      <w:ind w:firstLine="0" w:left="480" w:right="480"/>
+      <w:ind w:left="480" w:right="480"/>
     </w:pPr>
   </w:style>
   <w:style w:type="paragraph" w:styleId="FootnoteText">
-    <w:name w:val="Footnote Text"/>
-    <w:basedOn w:val="Normal"/>
-    <w:next w:val="FootnoteText"/>
+    <w:name w:val="footnote text"/>
+    <w:basedOn w:val="Normal"/>
     <w:uiPriority w:val="9"/>
     <w:unhideWhenUsed/>
     <w:qFormat/>
   </w:style>
-  <w:style w:type="paragraph" w:styleId="FootnoteBlockText">
+  <w:style w:type="paragraph" w:customStyle="1" w:styleId="FootnoteBlockText">
     <w:name w:val="Footnote Block Text"/>
     <w:basedOn w:val="FootnoteText"/>
     <w:next w:val="FootnoteText"/>
@@ -1059,17 +1275,11 @@
     <w:qFormat/>
     <w:pPr>
       <w:spacing w:before="100" w:after="100"/>
-      <w:ind w:firstLine="0" w:left="480" w:right="480"/>
-    </w:pPr>
-  </w:style>
-  <w:style w:type="character" w:default="1" w:styleId="DefaultParagraphFont">
-    <w:name w:val="Default Paragraph Font"/>
-    <w:semiHidden/>
-    <w:unhideWhenUsed/>
-  </w:style>
-  <w:style w:type="table" w:default="1" w:styleId="Table">
+      <w:ind w:left="480" w:right="480"/>
+    </w:pPr>
+  </w:style>
+  <w:style w:type="table" w:customStyle="1" w:styleId="Table">
     <w:name w:val="Table"/>
-    <w:basedOn w:val="TableNormal"/>
     <w:semiHidden/>
     <w:unhideWhenUsed/>
     <w:qFormat/>
@@ -1085,14 +1295,13 @@
     <w:tblStylePr w:type="firstRow">
       <w:tblPr>
         <w:jc w:val="left"/>
-        <w:tblInd w:w="0" w:type="dxa"/>
       </w:tblPr>
       <w:trPr>
         <w:jc w:val="left"/>
       </w:trPr>
       <w:tcPr>
         <w:tcBorders>
-          <w:bottom w:val="single"/>
+          <w:bottom w:val="single" w:sz="0" w:space="0" w:color="auto"/>
         </w:tcBorders>
         <w:vAlign w:val="bottom"/>
       </w:tcPr>
@@ -1116,11 +1325,11 @@
     <w:basedOn w:val="Normal"/>
   </w:style>
   <w:style w:type="paragraph" w:styleId="Caption">
-    <w:name w:val="Caption"/>
-    <w:basedOn w:val="Normal"/>
-    <w:link w:val="BodyTextChar"/>
-    <w:pPr>
-      <w:spacing w:before="0" w:after="120"/>
+    <w:name w:val="caption"/>
+    <w:basedOn w:val="Normal"/>
+    <w:link w:val="CaptionChar"/>
+    <w:pPr>
+      <w:spacing w:after="120"/>
     </w:pPr>
     <w:rPr>
       <w:i/>
@@ -1148,14 +1357,14 @@
       <w:keepNext/>
     </w:pPr>
   </w:style>
-  <w:style w:type="character" w:customStyle="1" w:styleId="BodyTextChar">
-    <w:name w:val="Body Text Char"/>
+  <w:style w:type="character" w:customStyle="1" w:styleId="CaptionChar">
+    <w:name w:val="Caption Char"/>
     <w:basedOn w:val="DefaultParagraphFont"/>
-    <w:link w:val="BodyText"/>
+    <w:link w:val="Caption"/>
   </w:style>
   <w:style w:type="character" w:customStyle="1" w:styleId="VerbatimChar">
     <w:name w:val="Verbatim Char"/>
-    <w:basedOn w:val="BodyTextChar"/>
+    <w:basedOn w:val="CaptionChar"/>
     <w:rPr>
       <w:rFonts w:ascii="Consolas" w:hAnsi="Consolas"/>
       <w:sz w:val="22"/>
@@ -1163,20 +1372,20 @@
   </w:style>
   <w:style w:type="character" w:customStyle="1" w:styleId="SectionNumber">
     <w:name w:val="Section Number"/>
-    <w:basedOn w:val="BodyTextChar"/>
+    <w:basedOn w:val="CaptionChar"/>
   </w:style>
   <w:style w:type="character" w:styleId="FootnoteReference">
-    <w:name w:val="Footnote Reference"/>
-    <w:basedOn w:val="BodyTextChar"/>
+    <w:name w:val="footnote reference"/>
+    <w:basedOn w:val="CaptionChar"/>
     <w:rPr>
       <w:vertAlign w:val="superscript"/>
     </w:rPr>
   </w:style>
   <w:style w:type="character" w:styleId="Hyperlink">
     <w:name w:val="Hyperlink"/>
-    <w:basedOn w:val="BodyTextChar"/>
-    <w:rPr>
-      <w:color w:val="4F81BD" w:themeColor="accent1"/>
+    <w:basedOn w:val="CaptionChar"/>
+    <w:rPr>
+      <w:color w:val="156082" w:themeColor="accent1"/>
     </w:rPr>
   </w:style>
   <w:style w:type="paragraph" w:styleId="TOCHeading">
@@ -1190,12 +1399,15 @@
       <w:spacing w:before="240" w:line="259" w:lineRule="auto"/>
       <w:outlineLvl w:val="9"/>
     </w:pPr>
-    <w:rPr>
-      <w:rFonts w:asciiTheme="majorHAnsi" w:eastAsiaTheme="majorEastAsia" w:hAnsiTheme="majorHAnsi" w:cstheme="majorBidi"/>
-      <w:b w:val="0"/>
-      <w:bCs w:val="0"/>
-      <w:color w:val="365F91" w:themeColor="accent1" w:themeShade="BF"/>
-    </w:rPr>
+  </w:style>
+  <w:style w:type="paragraph" w:customStyle="1" w:styleId="RightAlign">
+    <w:name w:val="Right Align"/>
+    <w:basedOn w:val="BodyText"/>
+    <w:qFormat/>
+    <w:rsid w:val="002A46AA"/>
+    <w:pPr>
+      <w:jc w:val="right"/>
+    </w:pPr>
   </w:style>
 </w:styles>
 </file>

</xml_diff>